<commit_message>
Update Copy - Final_Report_Customer Churn Prediction in Telecom using Machine Learning.docx
</commit_message>
<xml_diff>
--- a/Copy - Final_Report_Customer Churn Prediction in Telecom using Machine Learning.docx
+++ b/Copy - Final_Report_Customer Churn Prediction in Telecom using Machine Learning.docx
@@ -15679,7 +15679,7 @@
           <w:sz w:val="24"/>
           <w:szCs w:val="24"/>
         </w:rPr>
-        <w:t xml:space="preserve">have left, </w:t>
+        <w:t xml:space="preserve">have left </w:t>
       </w:r>
       <w:r>
         <w:rPr>
@@ -15695,15 +15695,23 @@
           <w:sz w:val="24"/>
           <w:szCs w:val="24"/>
         </w:rPr>
-        <w:t>stayed, or signed up for the service. Multiple important demographics are included for each customer, as well as Customer Lifetime Value (CLTV) index.</w:t>
-      </w:r>
-      <w:r>
-        <w:rPr>
-          <w:rFonts w:ascii="Times New Roman" w:hAnsi="Times New Roman" w:cs="Times New Roman"/>
-          <w:sz w:val="24"/>
-          <w:szCs w:val="24"/>
-        </w:rPr>
-        <w:t xml:space="preserve"> </w:t>
+        <w:t xml:space="preserve">stayed or signed up for </w:t>
+      </w:r>
+      <w:r>
+        <w:rPr>
+          <w:rFonts w:ascii="Times New Roman" w:hAnsi="Times New Roman" w:cs="Times New Roman"/>
+          <w:sz w:val="24"/>
+          <w:szCs w:val="24"/>
+        </w:rPr>
+        <w:t>any</w:t>
+      </w:r>
+      <w:r>
+        <w:rPr>
+          <w:rFonts w:ascii="Times New Roman" w:hAnsi="Times New Roman" w:cs="Times New Roman"/>
+          <w:sz w:val="24"/>
+          <w:szCs w:val="24"/>
+        </w:rPr>
+        <w:t xml:space="preserve"> service. </w:t>
       </w:r>
     </w:p>
     <w:p>
@@ -15772,19 +15780,13 @@
         <w:rPr>
           <w:rFonts w:eastAsiaTheme="minorHAnsi"/>
         </w:rPr>
-        <w:t xml:space="preserve"> who left within the last month – the </w:t>
+        <w:t xml:space="preserve"> who left </w:t>
       </w:r>
       <w:r>
         <w:rPr>
           <w:rFonts w:eastAsiaTheme="minorHAnsi"/>
         </w:rPr>
-        <w:t>attribute</w:t>
-      </w:r>
-      <w:r>
-        <w:rPr>
-          <w:rFonts w:eastAsiaTheme="minorHAnsi"/>
-        </w:rPr>
-        <w:t xml:space="preserve"> is Churn</w:t>
+        <w:t>the vendor also called churn.</w:t>
       </w:r>
     </w:p>
     <w:p>
@@ -15803,25 +15805,13 @@
         <w:rPr>
           <w:rFonts w:eastAsiaTheme="minorHAnsi"/>
         </w:rPr>
-        <w:t xml:space="preserve">Services that each customer has </w:t>
+        <w:t xml:space="preserve">Services </w:t>
       </w:r>
       <w:r>
         <w:rPr>
           <w:rFonts w:eastAsiaTheme="minorHAnsi"/>
         </w:rPr>
-        <w:t>opted for</w:t>
-      </w:r>
-      <w:r>
-        <w:rPr>
-          <w:rFonts w:eastAsiaTheme="minorHAnsi"/>
-        </w:rPr>
-        <w:t xml:space="preserve"> – phone, multiple lines</w:t>
-      </w:r>
-      <w:r>
-        <w:rPr>
-          <w:rFonts w:eastAsiaTheme="minorHAnsi"/>
-        </w:rPr>
-        <w:t xml:space="preserve"> etc.</w:t>
+        <w:t>that are subscribed by consumers.</w:t>
       </w:r>
     </w:p>
     <w:p>
@@ -15840,7 +15830,31 @@
         <w:rPr>
           <w:rFonts w:eastAsiaTheme="minorHAnsi"/>
         </w:rPr>
-        <w:t>protection, tech support, and streaming TV and movies</w:t>
+        <w:t>Consumer</w:t>
+      </w:r>
+      <w:r>
+        <w:rPr>
+          <w:rFonts w:eastAsiaTheme="minorHAnsi"/>
+        </w:rPr>
+        <w:t xml:space="preserve"> </w:t>
+      </w:r>
+      <w:r>
+        <w:rPr>
+          <w:rFonts w:eastAsiaTheme="minorHAnsi"/>
+        </w:rPr>
+        <w:t xml:space="preserve">information about </w:t>
+      </w:r>
+      <w:r>
+        <w:rPr>
+          <w:rFonts w:eastAsiaTheme="minorHAnsi"/>
+        </w:rPr>
+        <w:t>account</w:t>
+      </w:r>
+      <w:r>
+        <w:rPr>
+          <w:rFonts w:eastAsiaTheme="minorHAnsi"/>
+        </w:rPr>
+        <w:t>, payments</w:t>
       </w:r>
     </w:p>
     <w:p>
@@ -15859,56 +15873,13 @@
         <w:rPr>
           <w:rFonts w:eastAsiaTheme="minorHAnsi"/>
         </w:rPr>
-        <w:t>Consumer</w:t>
+        <w:t>Also,</w:t>
       </w:r>
       <w:r>
         <w:rPr>
           <w:rFonts w:eastAsiaTheme="minorHAnsi"/>
         </w:rPr>
-        <w:t xml:space="preserve"> account information – how long they’ve been a customer, contract, payment </w:t>
-      </w:r>
-      <w:r>
-        <w:rPr>
-          <w:rFonts w:eastAsiaTheme="minorHAnsi"/>
-        </w:rPr>
-        <w:t>etc.</w:t>
-      </w:r>
-    </w:p>
-    <w:p>
-      <w:pPr>
-        <w:pStyle w:val="ListParagraph"/>
-        <w:numPr>
-          <w:ilvl w:val="0"/>
-          <w:numId w:val="12"/>
-        </w:numPr>
-        <w:jc w:val="both"/>
-        <w:rPr>
-          <w:rFonts w:eastAsiaTheme="minorHAnsi"/>
-        </w:rPr>
-      </w:pPr>
-      <w:r>
-        <w:rPr>
-          <w:rFonts w:eastAsiaTheme="minorHAnsi"/>
-        </w:rPr>
-        <w:t>Demographic info</w:t>
-      </w:r>
-      <w:r>
-        <w:rPr>
-          <w:rFonts w:eastAsiaTheme="minorHAnsi"/>
-        </w:rPr>
-        <w:t>rmation</w:t>
-      </w:r>
-      <w:r>
-        <w:rPr>
-          <w:rFonts w:eastAsiaTheme="minorHAnsi"/>
-        </w:rPr>
-        <w:t xml:space="preserve"> – gender, </w:t>
-      </w:r>
-      <w:r>
-        <w:rPr>
-          <w:rFonts w:eastAsiaTheme="minorHAnsi"/>
-        </w:rPr>
-        <w:t>partners, dependents etc.</w:t>
+        <w:t xml:space="preserve"> the demographic information, dependents and gender.</w:t>
       </w:r>
     </w:p>
     <w:p>
@@ -16447,22 +16418,8 @@
           <w:sz w:val="24"/>
           <w:szCs w:val="24"/>
         </w:rPr>
-        <w:t>and Total Charges it is 0.9995605537972277 and therefore we can impute the missing values of the feature Total Charges with (Tenure Months x Monthly Charges).</w:t>
-      </w:r>
-    </w:p>
-    <w:p>
-      <w:pPr>
-        <w:rPr>
-          <w:rFonts w:ascii="Times New Roman" w:hAnsi="Times New Roman" w:cs="Times New Roman"/>
-        </w:rPr>
-      </w:pPr>
-    </w:p>
-    <w:p>
-      <w:pPr>
-        <w:rPr>
-          <w:rFonts w:ascii="Times New Roman" w:hAnsi="Times New Roman" w:cs="Times New Roman"/>
-        </w:rPr>
-      </w:pPr>
+        <w:t>and Total Charges it is 0.9995 and therefore we can impute the missing values of the feature Total Charges with (Tenure Months x Monthly Charges).</w:t>
+      </w:r>
     </w:p>
     <w:p>
       <w:pPr>
@@ -16511,24 +16468,24 @@
           <w:sz w:val="24"/>
           <w:szCs w:val="24"/>
         </w:rPr>
+        <w:t>We are removing unnecessary features such as latitude longitude, zip code, country, state and churn score as the data is only for United States of America also its for state of California, we have removed latitude, longitude and information as we will be using City to identify the location. We are removing the churn score as its not part of actual data but generated by IBM SPSS tool.</w:t>
+      </w:r>
+    </w:p>
+    <w:p>
+      <w:pPr>
+        <w:pStyle w:val="Heading2"/>
+        <w:rPr>
+          <w:rFonts w:ascii="Times New Roman" w:hAnsi="Times New Roman" w:cs="Times New Roman"/>
+          <w:sz w:val="24"/>
+        </w:rPr>
+      </w:pPr>
+      <w:bookmarkStart w:id="13" w:name="_Toc79522601"/>
+      <w:r>
+        <w:rPr>
+          <w:rFonts w:ascii="Times New Roman" w:hAnsi="Times New Roman" w:cs="Times New Roman"/>
+          <w:sz w:val="24"/>
+        </w:rPr>
         <w:lastRenderedPageBreak/>
-        <w:t>We are removing unnecessary features such as latitude longitude, zip code, country, state and churn score as the data is only for United States of America also its for state of California, we have removed latitude, longitude and information as we will be using City to identify the location. We are removing the churn score as its not part of actual data but generated by IBM SPSS tool.</w:t>
-      </w:r>
-    </w:p>
-    <w:p>
-      <w:pPr>
-        <w:pStyle w:val="Heading2"/>
-        <w:rPr>
-          <w:rFonts w:ascii="Times New Roman" w:hAnsi="Times New Roman" w:cs="Times New Roman"/>
-          <w:sz w:val="24"/>
-        </w:rPr>
-      </w:pPr>
-      <w:bookmarkStart w:id="13" w:name="_Toc79522601"/>
-      <w:r>
-        <w:rPr>
-          <w:rFonts w:ascii="Times New Roman" w:hAnsi="Times New Roman" w:cs="Times New Roman"/>
-          <w:sz w:val="24"/>
-        </w:rPr>
         <w:t>Data Exploration</w:t>
       </w:r>
       <w:bookmarkEnd w:id="13"/>
@@ -16920,96 +16877,96 @@
           <w:sz w:val="24"/>
           <w:szCs w:val="24"/>
         </w:rPr>
+        <w:t>From the above numerical feature Tenue Months, we can observe that it is a bimodal distribution, which means there are two different kinds among customers and we can find out what services are kept by those who stay more than 70 months.</w:t>
+      </w:r>
+    </w:p>
+    <w:p>
+      <w:pPr>
+        <w:jc w:val="both"/>
+        <w:rPr>
+          <w:rFonts w:ascii="Times New Roman" w:hAnsi="Times New Roman" w:cs="Times New Roman"/>
+          <w:sz w:val="24"/>
+          <w:szCs w:val="24"/>
+        </w:rPr>
+      </w:pPr>
+      <w:r>
+        <w:rPr>
+          <w:rFonts w:ascii="Times New Roman" w:hAnsi="Times New Roman" w:cs="Times New Roman"/>
+          <w:sz w:val="24"/>
+          <w:szCs w:val="24"/>
+        </w:rPr>
+        <w:t>Secondly,</w:t>
+      </w:r>
+      <w:r>
+        <w:rPr>
+          <w:rFonts w:ascii="Times New Roman" w:hAnsi="Times New Roman" w:cs="Times New Roman"/>
+          <w:sz w:val="24"/>
+          <w:szCs w:val="24"/>
+        </w:rPr>
+        <w:t xml:space="preserve"> we will perform bivariate analysis</w:t>
+      </w:r>
+      <w:r>
+        <w:rPr>
+          <w:rFonts w:ascii="Times New Roman" w:hAnsi="Times New Roman" w:cs="Times New Roman"/>
+          <w:sz w:val="24"/>
+          <w:szCs w:val="24"/>
+        </w:rPr>
+        <w:t xml:space="preserve"> of numerical features</w:t>
+      </w:r>
+      <w:r>
+        <w:rPr>
+          <w:rFonts w:ascii="Times New Roman" w:hAnsi="Times New Roman" w:cs="Times New Roman"/>
+          <w:sz w:val="24"/>
+          <w:szCs w:val="24"/>
+        </w:rPr>
+        <w:t>, we will see how different</w:t>
+      </w:r>
+      <w:r>
+        <w:rPr>
+          <w:rFonts w:ascii="Times New Roman" w:hAnsi="Times New Roman" w:cs="Times New Roman"/>
+          <w:sz w:val="24"/>
+          <w:szCs w:val="24"/>
+        </w:rPr>
+        <w:t xml:space="preserve"> numerical</w:t>
+      </w:r>
+      <w:r>
+        <w:rPr>
+          <w:rFonts w:ascii="Times New Roman" w:hAnsi="Times New Roman" w:cs="Times New Roman"/>
+          <w:sz w:val="24"/>
+          <w:szCs w:val="24"/>
+        </w:rPr>
+        <w:t xml:space="preserve"> features are </w:t>
+      </w:r>
+      <w:r>
+        <w:rPr>
+          <w:rFonts w:ascii="Times New Roman" w:hAnsi="Times New Roman" w:cs="Times New Roman"/>
+          <w:sz w:val="24"/>
+          <w:szCs w:val="24"/>
+        </w:rPr>
+        <w:t>distributed</w:t>
+      </w:r>
+      <w:r>
+        <w:rPr>
+          <w:rFonts w:ascii="Times New Roman" w:hAnsi="Times New Roman" w:cs="Times New Roman"/>
+          <w:sz w:val="24"/>
+          <w:szCs w:val="24"/>
+        </w:rPr>
+        <w:t xml:space="preserve"> in terms of target variable.</w:t>
+      </w:r>
+    </w:p>
+    <w:p>
+      <w:pPr>
+        <w:keepNext/>
+        <w:rPr>
+          <w:rFonts w:ascii="Times New Roman" w:hAnsi="Times New Roman" w:cs="Times New Roman"/>
+        </w:rPr>
+      </w:pPr>
+      <w:r>
+        <w:rPr>
+          <w:rFonts w:ascii="Times New Roman" w:hAnsi="Times New Roman" w:cs="Times New Roman"/>
+          <w:noProof/>
+        </w:rPr>
         <w:lastRenderedPageBreak/>
-        <w:t>From the above numerical feature Tenue Months, we can observe that it is a bimodal distribution, which means there are two different kinds among customers and we can find out what services are kept by those who stay more than 70 months.</w:t>
-      </w:r>
-    </w:p>
-    <w:p>
-      <w:pPr>
-        <w:jc w:val="both"/>
-        <w:rPr>
-          <w:rFonts w:ascii="Times New Roman" w:hAnsi="Times New Roman" w:cs="Times New Roman"/>
-          <w:sz w:val="24"/>
-          <w:szCs w:val="24"/>
-        </w:rPr>
-      </w:pPr>
-      <w:r>
-        <w:rPr>
-          <w:rFonts w:ascii="Times New Roman" w:hAnsi="Times New Roman" w:cs="Times New Roman"/>
-          <w:sz w:val="24"/>
-          <w:szCs w:val="24"/>
-        </w:rPr>
-        <w:t>Secondly,</w:t>
-      </w:r>
-      <w:r>
-        <w:rPr>
-          <w:rFonts w:ascii="Times New Roman" w:hAnsi="Times New Roman" w:cs="Times New Roman"/>
-          <w:sz w:val="24"/>
-          <w:szCs w:val="24"/>
-        </w:rPr>
-        <w:t xml:space="preserve"> we will perform bivariate analysis</w:t>
-      </w:r>
-      <w:r>
-        <w:rPr>
-          <w:rFonts w:ascii="Times New Roman" w:hAnsi="Times New Roman" w:cs="Times New Roman"/>
-          <w:sz w:val="24"/>
-          <w:szCs w:val="24"/>
-        </w:rPr>
-        <w:t xml:space="preserve"> of numerical features</w:t>
-      </w:r>
-      <w:r>
-        <w:rPr>
-          <w:rFonts w:ascii="Times New Roman" w:hAnsi="Times New Roman" w:cs="Times New Roman"/>
-          <w:sz w:val="24"/>
-          <w:szCs w:val="24"/>
-        </w:rPr>
-        <w:t>, we will see how different</w:t>
-      </w:r>
-      <w:r>
-        <w:rPr>
-          <w:rFonts w:ascii="Times New Roman" w:hAnsi="Times New Roman" w:cs="Times New Roman"/>
-          <w:sz w:val="24"/>
-          <w:szCs w:val="24"/>
-        </w:rPr>
-        <w:t xml:space="preserve"> numerical</w:t>
-      </w:r>
-      <w:r>
-        <w:rPr>
-          <w:rFonts w:ascii="Times New Roman" w:hAnsi="Times New Roman" w:cs="Times New Roman"/>
-          <w:sz w:val="24"/>
-          <w:szCs w:val="24"/>
-        </w:rPr>
-        <w:t xml:space="preserve"> features are </w:t>
-      </w:r>
-      <w:r>
-        <w:rPr>
-          <w:rFonts w:ascii="Times New Roman" w:hAnsi="Times New Roman" w:cs="Times New Roman"/>
-          <w:sz w:val="24"/>
-          <w:szCs w:val="24"/>
-        </w:rPr>
-        <w:t>distributed</w:t>
-      </w:r>
-      <w:r>
-        <w:rPr>
-          <w:rFonts w:ascii="Times New Roman" w:hAnsi="Times New Roman" w:cs="Times New Roman"/>
-          <w:sz w:val="24"/>
-          <w:szCs w:val="24"/>
-        </w:rPr>
-        <w:t xml:space="preserve"> in terms of target variable.</w:t>
-      </w:r>
-    </w:p>
-    <w:p>
-      <w:pPr>
-        <w:keepNext/>
-        <w:rPr>
-          <w:rFonts w:ascii="Times New Roman" w:hAnsi="Times New Roman" w:cs="Times New Roman"/>
-        </w:rPr>
-      </w:pPr>
-      <w:r>
-        <w:rPr>
-          <w:rFonts w:ascii="Times New Roman" w:hAnsi="Times New Roman" w:cs="Times New Roman"/>
-          <w:noProof/>
-        </w:rPr>
         <w:drawing>
           <wp:inline distT="0" distB="0" distL="0" distR="0" wp14:anchorId="1DFFA03A" wp14:editId="64C9E986">
             <wp:extent cx="5943600" cy="2593340"/>
@@ -19501,73 +19458,15 @@
           <w:sz w:val="24"/>
           <w:szCs w:val="24"/>
         </w:rPr>
-        <w:t>Now we will check for correlation between features,</w:t>
-      </w:r>
-      <w:r>
-        <w:rPr>
-          <w:rFonts w:ascii="Times New Roman" w:hAnsi="Times New Roman" w:cs="Times New Roman"/>
-          <w:b/>
-          <w:bCs/>
-          <w:sz w:val="24"/>
-          <w:szCs w:val="24"/>
-        </w:rPr>
-        <w:t xml:space="preserve"> </w:t>
-      </w:r>
-      <w:r>
-        <w:rPr>
-          <w:rFonts w:ascii="Times New Roman" w:hAnsi="Times New Roman" w:cs="Times New Roman"/>
-          <w:sz w:val="24"/>
-          <w:szCs w:val="24"/>
-        </w:rPr>
-        <w:t xml:space="preserve">checking correlations is an important part of the exploratory data analysis process. </w:t>
-      </w:r>
-      <w:r>
-        <w:rPr>
-          <w:rFonts w:ascii="Times New Roman" w:hAnsi="Times New Roman" w:cs="Times New Roman"/>
-          <w:sz w:val="24"/>
-          <w:szCs w:val="24"/>
-        </w:rPr>
-        <w:t>The following</w:t>
-      </w:r>
-      <w:r>
-        <w:rPr>
-          <w:rFonts w:ascii="Times New Roman" w:hAnsi="Times New Roman" w:cs="Times New Roman"/>
-          <w:sz w:val="24"/>
-          <w:szCs w:val="24"/>
-        </w:rPr>
-        <w:t xml:space="preserve"> analysis is</w:t>
-      </w:r>
-      <w:r>
-        <w:rPr>
-          <w:rFonts w:ascii="Times New Roman" w:hAnsi="Times New Roman" w:cs="Times New Roman"/>
-          <w:sz w:val="24"/>
-          <w:szCs w:val="24"/>
-        </w:rPr>
-        <w:t xml:space="preserve"> </w:t>
-      </w:r>
-      <w:r>
-        <w:rPr>
-          <w:rFonts w:ascii="Times New Roman" w:hAnsi="Times New Roman" w:cs="Times New Roman"/>
-          <w:sz w:val="24"/>
-          <w:szCs w:val="24"/>
-        </w:rPr>
-        <w:t xml:space="preserve">used to decide which features affect the target variable the most, </w:t>
-      </w:r>
-      <w:r>
-        <w:rPr>
-          <w:rFonts w:ascii="Times New Roman" w:hAnsi="Times New Roman" w:cs="Times New Roman"/>
-          <w:sz w:val="24"/>
-          <w:szCs w:val="24"/>
-        </w:rPr>
-        <w:t>and are</w:t>
-      </w:r>
-      <w:r>
-        <w:rPr>
-          <w:rFonts w:ascii="Times New Roman" w:hAnsi="Times New Roman" w:cs="Times New Roman"/>
-          <w:sz w:val="24"/>
-          <w:szCs w:val="24"/>
-        </w:rPr>
-        <w:t xml:space="preserve"> used in predicting target variable. </w:t>
+        <w:t>Here we are checking for correlation, here we are performing analysis to decide which attributes are affecting target variable and can be used in predicting it</w:t>
+      </w:r>
+      <w:r>
+        <w:rPr>
+          <w:rFonts w:ascii="Times New Roman" w:hAnsi="Times New Roman" w:cs="Times New Roman"/>
+          <w:sz w:val="24"/>
+          <w:szCs w:val="24"/>
+        </w:rPr>
+        <w:t xml:space="preserve">. </w:t>
       </w:r>
       <w:r>
         <w:rPr>

</xml_diff>